<commit_message>
Fix le exe final, changé un peu de trucs dans le rapport, updaté de read me
</commit_message>
<xml_diff>
--- a/Rapport.docx
+++ b/Rapport.docx
@@ -19,12 +19,6 @@
         <w:gridCol w:w="4600"/>
       </w:tblGrid>
       <w:tr>
-        <w:tblPrEx>
-          <w:tblCellMar>
-            <w:top w:w="0" w:type="dxa"/>
-            <w:bottom w:w="0" w:type="dxa"/>
-          </w:tblCellMar>
-        </w:tblPrEx>
         <w:trPr>
           <w:trHeight w:val="460"/>
         </w:trPr>
@@ -41,12 +35,37 @@
                 <w:szCs w:val="36"/>
               </w:rPr>
             </w:pPr>
+            <w:proofErr w:type="spellStart"/>
             <w:r>
               <w:rPr>
                 <w:sz w:val="36"/>
                 <w:szCs w:val="36"/>
               </w:rPr>
-              <w:t xml:space="preserve">École Polytechnique de Montréal </w:t>
+              <w:t>École</w:t>
+            </w:r>
+            <w:proofErr w:type="spellEnd"/>
+            <w:r>
+              <w:rPr>
+                <w:sz w:val="36"/>
+                <w:szCs w:val="36"/>
+              </w:rPr>
+              <w:t xml:space="preserve"> </w:t>
+            </w:r>
+            <w:proofErr w:type="spellStart"/>
+            <w:r>
+              <w:rPr>
+                <w:sz w:val="36"/>
+                <w:szCs w:val="36"/>
+              </w:rPr>
+              <w:t>Polytechnique</w:t>
+            </w:r>
+            <w:proofErr w:type="spellEnd"/>
+            <w:r>
+              <w:rPr>
+                <w:sz w:val="36"/>
+                <w:szCs w:val="36"/>
+              </w:rPr>
+              <w:t xml:space="preserve"> de Montréal </w:t>
             </w:r>
           </w:p>
         </w:tc>
@@ -59,6 +78,7 @@
       <w:r>
         <w:rPr>
           <w:noProof/>
+          <w:lang w:val="fr-CA"/>
         </w:rPr>
         <w:drawing>
           <wp:inline distT="0" distB="0" distL="0" distR="0">
@@ -78,7 +98,7 @@
                     </pic:cNvPicPr>
                   </pic:nvPicPr>
                   <pic:blipFill>
-                    <a:blip r:embed="rId6"/>
+                    <a:blip r:embed="rId6" cstate="print"/>
                     <a:srcRect/>
                     <a:stretch>
                       <a:fillRect/>
@@ -484,33 +504,61 @@
           <w:szCs w:val="32"/>
           <w:lang w:val="fr-CA"/>
         </w:rPr>
-        <w:t>Kévin Alexandre Boissonneault #1631079</w:t>
-      </w:r>
-    </w:p>
-    <w:p>
-      <w:pPr>
-        <w:autoSpaceDE w:val="0"/>
-        <w:autoSpaceDN w:val="0"/>
-        <w:adjustRightInd w:val="0"/>
-        <w:spacing w:after="0" w:line="240" w:lineRule="auto"/>
-        <w:jc w:val="center"/>
-        <w:rPr>
-          <w:rFonts w:ascii="Calibri" w:hAnsi="Calibri" w:cs="Calibri"/>
-          <w:b/>
-          <w:bCs/>
-          <w:color w:val="000000"/>
-          <w:sz w:val="32"/>
-          <w:szCs w:val="32"/>
-        </w:rPr>
-      </w:pPr>
-      <w:r>
-        <w:rPr>
-          <w:rFonts w:ascii="Calibri" w:hAnsi="Calibri" w:cs="Calibri"/>
-          <w:b/>
-          <w:bCs/>
-          <w:color w:val="000000"/>
-          <w:sz w:val="32"/>
-          <w:szCs w:val="32"/>
+        <w:t xml:space="preserve">Kévin Alexandre </w:t>
+      </w:r>
+      <w:proofErr w:type="spellStart"/>
+      <w:r>
+        <w:rPr>
+          <w:rFonts w:ascii="Calibri" w:hAnsi="Calibri" w:cs="Calibri"/>
+          <w:b/>
+          <w:bCs/>
+          <w:color w:val="000000"/>
+          <w:sz w:val="32"/>
+          <w:szCs w:val="32"/>
+          <w:lang w:val="fr-CA"/>
+        </w:rPr>
+        <w:t>Boissonneault</w:t>
+      </w:r>
+      <w:proofErr w:type="spellEnd"/>
+      <w:r>
+        <w:rPr>
+          <w:rFonts w:ascii="Calibri" w:hAnsi="Calibri" w:cs="Calibri"/>
+          <w:b/>
+          <w:bCs/>
+          <w:color w:val="000000"/>
+          <w:sz w:val="32"/>
+          <w:szCs w:val="32"/>
+          <w:lang w:val="fr-CA"/>
+        </w:rPr>
+        <w:t xml:space="preserve"> #1631079</w:t>
+      </w:r>
+    </w:p>
+    <w:p>
+      <w:pPr>
+        <w:autoSpaceDE w:val="0"/>
+        <w:autoSpaceDN w:val="0"/>
+        <w:adjustRightInd w:val="0"/>
+        <w:spacing w:after="0" w:line="240" w:lineRule="auto"/>
+        <w:jc w:val="center"/>
+        <w:rPr>
+          <w:rFonts w:ascii="Calibri" w:hAnsi="Calibri" w:cs="Calibri"/>
+          <w:b/>
+          <w:bCs/>
+          <w:color w:val="000000"/>
+          <w:sz w:val="32"/>
+          <w:szCs w:val="32"/>
+          <w:lang w:val="fr-CA"/>
+        </w:rPr>
+      </w:pPr>
+      <w:r>
+        <w:rPr>
+          <w:rFonts w:ascii="Calibri" w:hAnsi="Calibri" w:cs="Calibri"/>
+          <w:b/>
+          <w:bCs/>
+          <w:color w:val="000000"/>
+          <w:sz w:val="32"/>
+          <w:szCs w:val="32"/>
+          <w:lang w:val="fr-CA"/>
         </w:rPr>
         <w:t>Gabriel Loyer #</w:t>
       </w:r>
@@ -529,16 +577,18 @@
           <w:color w:val="000000"/>
           <w:sz w:val="32"/>
           <w:szCs w:val="32"/>
-        </w:rPr>
-      </w:pPr>
-      <w:r>
-        <w:rPr>
-          <w:rFonts w:ascii="Calibri" w:hAnsi="Calibri" w:cs="Calibri"/>
-          <w:b/>
-          <w:bCs/>
-          <w:color w:val="000000"/>
-          <w:sz w:val="32"/>
-          <w:szCs w:val="32"/>
+          <w:lang w:val="fr-CA"/>
+        </w:rPr>
+      </w:pPr>
+      <w:r>
+        <w:rPr>
+          <w:rFonts w:ascii="Calibri" w:hAnsi="Calibri" w:cs="Calibri"/>
+          <w:b/>
+          <w:bCs/>
+          <w:color w:val="000000"/>
+          <w:sz w:val="32"/>
+          <w:szCs w:val="32"/>
+          <w:lang w:val="fr-CA"/>
         </w:rPr>
         <w:t>Gabriel St-Laurent #</w:t>
       </w:r>
@@ -557,23 +607,25 @@
           <w:color w:val="000000"/>
           <w:sz w:val="32"/>
           <w:szCs w:val="32"/>
-        </w:rPr>
-      </w:pPr>
-    </w:p>
-    <w:p>
-      <w:pPr>
-        <w:autoSpaceDE w:val="0"/>
-        <w:autoSpaceDN w:val="0"/>
-        <w:adjustRightInd w:val="0"/>
-        <w:spacing w:after="0" w:line="240" w:lineRule="auto"/>
-        <w:jc w:val="center"/>
-        <w:rPr>
-          <w:rFonts w:ascii="Calibri" w:hAnsi="Calibri" w:cs="Calibri"/>
-          <w:b/>
-          <w:bCs/>
-          <w:color w:val="000000"/>
-          <w:sz w:val="32"/>
-          <w:szCs w:val="32"/>
+          <w:lang w:val="fr-CA"/>
+        </w:rPr>
+      </w:pPr>
+    </w:p>
+    <w:p>
+      <w:pPr>
+        <w:autoSpaceDE w:val="0"/>
+        <w:autoSpaceDN w:val="0"/>
+        <w:adjustRightInd w:val="0"/>
+        <w:spacing w:after="0" w:line="240" w:lineRule="auto"/>
+        <w:jc w:val="center"/>
+        <w:rPr>
+          <w:rFonts w:ascii="Calibri" w:hAnsi="Calibri" w:cs="Calibri"/>
+          <w:b/>
+          <w:bCs/>
+          <w:color w:val="000000"/>
+          <w:sz w:val="32"/>
+          <w:szCs w:val="32"/>
+          <w:lang w:val="fr-CA"/>
         </w:rPr>
       </w:pPr>
     </w:p>
@@ -588,31 +640,34 @@
           <w:color w:val="000000"/>
           <w:sz w:val="24"/>
           <w:szCs w:val="24"/>
-        </w:rPr>
-      </w:pPr>
-    </w:p>
-    <w:p>
-      <w:pPr>
-        <w:autoSpaceDE w:val="0"/>
-        <w:autoSpaceDN w:val="0"/>
-        <w:adjustRightInd w:val="0"/>
-        <w:spacing w:after="0" w:line="240" w:lineRule="auto"/>
-        <w:jc w:val="center"/>
-        <w:rPr>
-          <w:rFonts w:ascii="Calibri" w:hAnsi="Calibri" w:cs="Calibri"/>
-          <w:color w:val="000000"/>
-          <w:sz w:val="32"/>
-          <w:szCs w:val="32"/>
-        </w:rPr>
-      </w:pPr>
-      <w:r>
-        <w:rPr>
-          <w:rFonts w:ascii="Calibri" w:hAnsi="Calibri" w:cs="Calibri"/>
-          <w:b/>
-          <w:bCs/>
-          <w:color w:val="000000"/>
-          <w:sz w:val="32"/>
-          <w:szCs w:val="32"/>
+          <w:lang w:val="fr-CA"/>
+        </w:rPr>
+      </w:pPr>
+    </w:p>
+    <w:p>
+      <w:pPr>
+        <w:autoSpaceDE w:val="0"/>
+        <w:autoSpaceDN w:val="0"/>
+        <w:adjustRightInd w:val="0"/>
+        <w:spacing w:after="0" w:line="240" w:lineRule="auto"/>
+        <w:jc w:val="center"/>
+        <w:rPr>
+          <w:rFonts w:ascii="Calibri" w:hAnsi="Calibri" w:cs="Calibri"/>
+          <w:color w:val="000000"/>
+          <w:sz w:val="32"/>
+          <w:szCs w:val="32"/>
+          <w:lang w:val="fr-CA"/>
+        </w:rPr>
+      </w:pPr>
+      <w:r>
+        <w:rPr>
+          <w:rFonts w:ascii="Calibri" w:hAnsi="Calibri" w:cs="Calibri"/>
+          <w:b/>
+          <w:bCs/>
+          <w:color w:val="000000"/>
+          <w:sz w:val="32"/>
+          <w:szCs w:val="32"/>
+          <w:lang w:val="fr-CA"/>
         </w:rPr>
         <w:t>À :</w:t>
       </w:r>
@@ -631,102 +686,123 @@
           <w:color w:val="000000"/>
           <w:sz w:val="32"/>
           <w:szCs w:val="32"/>
-        </w:rPr>
-      </w:pPr>
-      <w:r>
-        <w:rPr>
-          <w:rFonts w:ascii="Calibri" w:hAnsi="Calibri" w:cs="Calibri"/>
-          <w:b/>
-          <w:bCs/>
-          <w:color w:val="000000"/>
-          <w:sz w:val="32"/>
-          <w:szCs w:val="32"/>
-        </w:rPr>
-        <w:t>Cedric Barbez</w:t>
-      </w:r>
-    </w:p>
-    <w:p>
-      <w:pPr>
-        <w:autoSpaceDE w:val="0"/>
-        <w:autoSpaceDN w:val="0"/>
-        <w:adjustRightInd w:val="0"/>
-        <w:spacing w:after="0" w:line="240" w:lineRule="auto"/>
-        <w:jc w:val="center"/>
-        <w:rPr>
-          <w:rFonts w:ascii="Calibri" w:hAnsi="Calibri" w:cs="Calibri"/>
-          <w:b/>
-          <w:bCs/>
-          <w:color w:val="000000"/>
-          <w:sz w:val="32"/>
-          <w:szCs w:val="32"/>
-        </w:rPr>
-      </w:pPr>
-    </w:p>
-    <w:p>
-      <w:pPr>
-        <w:autoSpaceDE w:val="0"/>
-        <w:autoSpaceDN w:val="0"/>
-        <w:adjustRightInd w:val="0"/>
-        <w:spacing w:after="0" w:line="240" w:lineRule="auto"/>
-        <w:jc w:val="center"/>
-        <w:rPr>
-          <w:rFonts w:ascii="Calibri" w:hAnsi="Calibri" w:cs="Calibri"/>
-          <w:b/>
-          <w:bCs/>
-          <w:color w:val="000000"/>
-          <w:sz w:val="32"/>
-          <w:szCs w:val="32"/>
-        </w:rPr>
-      </w:pPr>
-    </w:p>
-    <w:p>
-      <w:pPr>
-        <w:autoSpaceDE w:val="0"/>
-        <w:autoSpaceDN w:val="0"/>
-        <w:adjustRightInd w:val="0"/>
-        <w:spacing w:after="0" w:line="240" w:lineRule="auto"/>
-        <w:jc w:val="center"/>
-        <w:rPr>
-          <w:rFonts w:ascii="Calibri" w:hAnsi="Calibri" w:cs="Calibri"/>
-          <w:b/>
-          <w:bCs/>
-          <w:color w:val="000000"/>
-          <w:sz w:val="32"/>
-          <w:szCs w:val="32"/>
-        </w:rPr>
-      </w:pPr>
-    </w:p>
-    <w:p>
-      <w:pPr>
-        <w:autoSpaceDE w:val="0"/>
-        <w:autoSpaceDN w:val="0"/>
-        <w:adjustRightInd w:val="0"/>
-        <w:spacing w:after="0" w:line="240" w:lineRule="auto"/>
-        <w:jc w:val="center"/>
-        <w:rPr>
-          <w:rFonts w:ascii="Calibri" w:hAnsi="Calibri" w:cs="Calibri"/>
-          <w:b/>
-          <w:bCs/>
-          <w:color w:val="000000"/>
-          <w:sz w:val="32"/>
-          <w:szCs w:val="32"/>
-        </w:rPr>
-      </w:pPr>
-    </w:p>
-    <w:p>
-      <w:pPr>
-        <w:autoSpaceDE w:val="0"/>
-        <w:autoSpaceDN w:val="0"/>
-        <w:adjustRightInd w:val="0"/>
-        <w:spacing w:after="0" w:line="240" w:lineRule="auto"/>
-        <w:jc w:val="center"/>
-        <w:rPr>
-          <w:rFonts w:ascii="Calibri" w:hAnsi="Calibri" w:cs="Calibri"/>
-          <w:b/>
-          <w:bCs/>
-          <w:color w:val="000000"/>
-          <w:sz w:val="32"/>
-          <w:szCs w:val="32"/>
+          <w:lang w:val="fr-CA"/>
+        </w:rPr>
+      </w:pPr>
+      <w:proofErr w:type="spellStart"/>
+      <w:r>
+        <w:rPr>
+          <w:rFonts w:ascii="Calibri" w:hAnsi="Calibri" w:cs="Calibri"/>
+          <w:b/>
+          <w:bCs/>
+          <w:color w:val="000000"/>
+          <w:sz w:val="32"/>
+          <w:szCs w:val="32"/>
+          <w:lang w:val="fr-CA"/>
+        </w:rPr>
+        <w:t>Cedric</w:t>
+      </w:r>
+      <w:proofErr w:type="spellEnd"/>
+      <w:r>
+        <w:rPr>
+          <w:rFonts w:ascii="Calibri" w:hAnsi="Calibri" w:cs="Calibri"/>
+          <w:b/>
+          <w:bCs/>
+          <w:color w:val="000000"/>
+          <w:sz w:val="32"/>
+          <w:szCs w:val="32"/>
+          <w:lang w:val="fr-CA"/>
+        </w:rPr>
+        <w:t xml:space="preserve"> Barbez</w:t>
+      </w:r>
+    </w:p>
+    <w:p>
+      <w:pPr>
+        <w:autoSpaceDE w:val="0"/>
+        <w:autoSpaceDN w:val="0"/>
+        <w:adjustRightInd w:val="0"/>
+        <w:spacing w:after="0" w:line="240" w:lineRule="auto"/>
+        <w:jc w:val="center"/>
+        <w:rPr>
+          <w:rFonts w:ascii="Calibri" w:hAnsi="Calibri" w:cs="Calibri"/>
+          <w:b/>
+          <w:bCs/>
+          <w:color w:val="000000"/>
+          <w:sz w:val="32"/>
+          <w:szCs w:val="32"/>
+          <w:lang w:val="fr-CA"/>
+        </w:rPr>
+      </w:pPr>
+    </w:p>
+    <w:p>
+      <w:pPr>
+        <w:autoSpaceDE w:val="0"/>
+        <w:autoSpaceDN w:val="0"/>
+        <w:adjustRightInd w:val="0"/>
+        <w:spacing w:after="0" w:line="240" w:lineRule="auto"/>
+        <w:jc w:val="center"/>
+        <w:rPr>
+          <w:rFonts w:ascii="Calibri" w:hAnsi="Calibri" w:cs="Calibri"/>
+          <w:b/>
+          <w:bCs/>
+          <w:color w:val="000000"/>
+          <w:sz w:val="32"/>
+          <w:szCs w:val="32"/>
+          <w:lang w:val="fr-CA"/>
+        </w:rPr>
+      </w:pPr>
+    </w:p>
+    <w:p>
+      <w:pPr>
+        <w:autoSpaceDE w:val="0"/>
+        <w:autoSpaceDN w:val="0"/>
+        <w:adjustRightInd w:val="0"/>
+        <w:spacing w:after="0" w:line="240" w:lineRule="auto"/>
+        <w:jc w:val="center"/>
+        <w:rPr>
+          <w:rFonts w:ascii="Calibri" w:hAnsi="Calibri" w:cs="Calibri"/>
+          <w:b/>
+          <w:bCs/>
+          <w:color w:val="000000"/>
+          <w:sz w:val="32"/>
+          <w:szCs w:val="32"/>
+          <w:lang w:val="fr-CA"/>
+        </w:rPr>
+      </w:pPr>
+    </w:p>
+    <w:p>
+      <w:pPr>
+        <w:autoSpaceDE w:val="0"/>
+        <w:autoSpaceDN w:val="0"/>
+        <w:adjustRightInd w:val="0"/>
+        <w:spacing w:after="0" w:line="240" w:lineRule="auto"/>
+        <w:jc w:val="center"/>
+        <w:rPr>
+          <w:rFonts w:ascii="Calibri" w:hAnsi="Calibri" w:cs="Calibri"/>
+          <w:b/>
+          <w:bCs/>
+          <w:color w:val="000000"/>
+          <w:sz w:val="32"/>
+          <w:szCs w:val="32"/>
+          <w:lang w:val="fr-CA"/>
+        </w:rPr>
+      </w:pPr>
+    </w:p>
+    <w:p>
+      <w:pPr>
+        <w:autoSpaceDE w:val="0"/>
+        <w:autoSpaceDN w:val="0"/>
+        <w:adjustRightInd w:val="0"/>
+        <w:spacing w:after="0" w:line="240" w:lineRule="auto"/>
+        <w:jc w:val="center"/>
+        <w:rPr>
+          <w:rFonts w:ascii="Calibri" w:hAnsi="Calibri" w:cs="Calibri"/>
+          <w:b/>
+          <w:bCs/>
+          <w:color w:val="000000"/>
+          <w:sz w:val="32"/>
+          <w:szCs w:val="32"/>
+          <w:lang w:val="fr-CA"/>
         </w:rPr>
       </w:pPr>
     </w:p>
@@ -744,6 +820,7 @@
           <w:color w:val="000000"/>
           <w:sz w:val="24"/>
           <w:szCs w:val="24"/>
+          <w:lang w:val="fr-CA"/>
         </w:rPr>
       </w:pPr>
       <w:r>
@@ -754,18 +831,27 @@
           <w:color w:val="000000"/>
           <w:sz w:val="24"/>
           <w:szCs w:val="24"/>
+          <w:lang w:val="fr-CA"/>
         </w:rPr>
         <w:t>Le 17 avril 2015</w:t>
       </w:r>
     </w:p>
     <w:p>
-      <w:r>
+      <w:pPr>
+        <w:rPr>
+          <w:lang w:val="fr-CA"/>
+        </w:rPr>
+      </w:pPr>
+      <w:r>
+        <w:rPr>
+          <w:lang w:val="fr-CA"/>
+        </w:rPr>
         <w:br w:type="page"/>
       </w:r>
     </w:p>
     <w:p>
       <w:pPr>
-        <w:pStyle w:val="Heading1"/>
+        <w:pStyle w:val="Titre1"/>
         <w:spacing w:line="360" w:lineRule="auto"/>
         <w:contextualSpacing/>
         <w:rPr>
@@ -773,12 +859,13 @@
           <w:color w:val="000000"/>
           <w:sz w:val="32"/>
           <w:szCs w:val="32"/>
-        </w:rPr>
-      </w:pPr>
-    </w:p>
-    <w:p>
-      <w:pPr>
-        <w:pStyle w:val="Heading1"/>
+          <w:lang w:val="fr-CA"/>
+        </w:rPr>
+      </w:pPr>
+    </w:p>
+    <w:p>
+      <w:pPr>
+        <w:pStyle w:val="Titre1"/>
         <w:spacing w:line="360" w:lineRule="auto"/>
         <w:contextualSpacing/>
         <w:rPr>
@@ -791,6 +878,7 @@
           <w:color w:val="000000"/>
           <w:sz w:val="32"/>
           <w:szCs w:val="32"/>
+          <w:lang w:val="fr-CA"/>
         </w:rPr>
         <w:t xml:space="preserve"> </w:t>
       </w:r>
@@ -840,7 +928,19 @@
         <w:rPr>
           <w:lang w:val="fr-CA"/>
         </w:rPr>
-        <w:t xml:space="preserve"> des joueurs dans un jeu développé par Kevin. Les deux agents intelligents ont été développés indépendamment par deux sous-groupes de notre équipe: l'implémentation du joueur un a été faite par Kévin et Francis, alors que le joueur deux a été fait par les Gabriel. Le but était de développer deux agents qui apprennent par Q-Learning et sont en compétition un et l'autre, puis d'observer le résultat. Le code du jeu et un algorithme de recherche de chemin A* est partagé par les deux équipes, mais le reste de l'implémentation des agents intelligents </w:t>
+        <w:t xml:space="preserve"> des joueurs dans un jeu développé par K</w:t>
+      </w:r>
+      <w:r>
+        <w:rPr>
+          <w:lang w:val="fr-CA"/>
+        </w:rPr>
+        <w:t>é</w:t>
+      </w:r>
+      <w:r>
+        <w:rPr>
+          <w:lang w:val="fr-CA"/>
+        </w:rPr>
+        <w:t xml:space="preserve">vin. Les deux agents intelligents ont été développés indépendamment par deux sous-groupes de notre équipe: l'implémentation du joueur un a été faite par Kévin et Francis, alors que le joueur deux a été fait par les Gabriel. Le but était de développer deux agents qui apprennent par Q-Learning et sont en compétition un et l'autre, puis d'observer le résultat. Le code du jeu et un algorithme de recherche de chemin A* est partagé par les deux équipes, mais le reste de l'implémentation des agents intelligents </w:t>
       </w:r>
       <w:r>
         <w:rPr>
@@ -857,7 +957,7 @@
     </w:p>
     <w:p>
       <w:pPr>
-        <w:pStyle w:val="Heading1"/>
+        <w:pStyle w:val="Titre1"/>
         <w:spacing w:line="360" w:lineRule="auto"/>
         <w:contextualSpacing/>
         <w:rPr>
@@ -898,7 +998,33 @@
         <w:rPr>
           <w:lang w:val="fr-CA"/>
         </w:rPr>
-        <w:t xml:space="preserve">Tout d'abord, nous allons expliquer les principes généraux du jeu. </w:t>
+        <w:t>Tout d'abord, nous allons explique</w:t>
+      </w:r>
+      <w:r>
+        <w:rPr>
+          <w:lang w:val="fr-CA"/>
+        </w:rPr>
+        <w:t xml:space="preserve">r les principes généraux du jeu (on assume qu'on exécute le jeu depuis le batch file </w:t>
+      </w:r>
+      <w:r>
+        <w:rPr>
+          <w:i/>
+          <w:lang w:val="fr-CA"/>
+        </w:rPr>
+        <w:t>Run.ba</w:t>
+      </w:r>
+      <w:r>
+        <w:rPr>
+          <w:i/>
+          <w:lang w:val="fr-CA"/>
+        </w:rPr>
+        <w:t>t).</w:t>
+      </w:r>
+      <w:r>
+        <w:rPr>
+          <w:lang w:val="fr-CA"/>
+        </w:rPr>
+        <w:t xml:space="preserve"> </w:t>
       </w:r>
       <w:r>
         <w:rPr>
@@ -910,7 +1036,31 @@
         <w:rPr>
           <w:lang w:val="fr-CA"/>
         </w:rPr>
-        <w:t xml:space="preserve"> est relativement simple. Au démarrage, une carte de 30x30 tuiles est générée. Le joueur peut se déplacer dans 8 directions, d'une tuile à l'autre. Chaque carte possiblement générée n'a aucune tuile isolée, chaque tuile du jeu peut donc être accédée. Il y a </w:t>
+        <w:t xml:space="preserve"> est relativement simple. </w:t>
+      </w:r>
+      <w:r>
+        <w:rPr>
+          <w:lang w:val="fr-CA"/>
+        </w:rPr>
+        <w:t>Au démarrage, une carte de 30x22</w:t>
+      </w:r>
+      <w:r>
+        <w:rPr>
+          <w:lang w:val="fr-CA"/>
+        </w:rPr>
+        <w:t xml:space="preserve"> tuiles est générée. </w:t>
+      </w:r>
+      <w:r>
+        <w:rPr>
+          <w:lang w:val="fr-CA"/>
+        </w:rPr>
+        <w:t>Chaque</w:t>
+      </w:r>
+      <w:r>
+        <w:rPr>
+          <w:lang w:val="fr-CA"/>
+        </w:rPr>
+        <w:t xml:space="preserve"> joueur peut se déplacer dans 8 directions, d'une tuile à l'autre. Chaque carte possiblement générée n'a aucune tuile isolée, chaque tuile du jeu peut donc être accédée. Il y a </w:t>
       </w:r>
       <w:r>
         <w:rPr>
@@ -970,20 +1120,34 @@
         <w:rPr>
           <w:lang w:val="fr-CA"/>
         </w:rPr>
-        <w:t xml:space="preserve"> et réapparaitra à un des deux spawn points, celui le plus loin du joueur ennemi</w:t>
-      </w:r>
-      <w:r>
-        <w:rPr>
-          <w:lang w:val="fr-CA"/>
-        </w:rPr>
-        <w:t xml:space="preserve">. Chaque monstre possède initialement une somme d'argent égale à sa force, et peut en accumuler plus lorsqu'il bat un joueur. Lorsqu'un joueur bat un monstre, il récolte tout l'argent que le monstre avait à </w:t>
+        <w:t xml:space="preserve"> et réapparaitra à un des deux </w:t>
+      </w:r>
+      <w:proofErr w:type="spellStart"/>
+      <w:r>
+        <w:rPr>
+          <w:lang w:val="fr-CA"/>
+        </w:rPr>
+        <w:t>spawn</w:t>
+      </w:r>
+      <w:proofErr w:type="spellEnd"/>
+      <w:r>
+        <w:rPr>
+          <w:lang w:val="fr-CA"/>
+        </w:rPr>
+        <w:t xml:space="preserve"> points, celui le plus loin du joueur ennemi</w:t>
+      </w:r>
+      <w:r>
+        <w:rPr>
+          <w:lang w:val="fr-CA"/>
+        </w:rPr>
+        <w:t xml:space="preserve">. Chaque monstre possède initialement une somme d'argent égale à sa force, et peut en accumuler plus lorsqu'il bat un joueur. Lorsqu'un </w:t>
       </w:r>
       <w:r>
         <w:rPr>
           <w:lang w:val="fr-CA"/>
         </w:rPr>
         <w:lastRenderedPageBreak/>
-        <w:t xml:space="preserve">ce moment. Quand un joueur marche sur une case arme, des points de forces sont </w:t>
+        <w:t xml:space="preserve">joueur bat un monstre, il récolte tout l'argent que le monstre avait à ce moment. Quand un joueur marche sur une case arme, des points de forces sont </w:t>
       </w:r>
       <w:r>
         <w:rPr>
@@ -1025,7 +1189,35 @@
         <w:rPr>
           <w:lang w:val="fr-CA"/>
         </w:rPr>
-        <w:t xml:space="preserve"> Veuillez noter que différents arguments peuvent être entrés en partant le jeu en ligne de commande pour modifier son comportement. On peut entrer "size" pour  spécifier la taille de la salle, "seed" pour entrer le seed qui </w:t>
+        <w:t xml:space="preserve"> Veuillez noter que différents arguments peuvent être entrés en partant le jeu en ligne de commande pour modifier son comportement. On peut entrer "size" pour  spécifier la taille de la salle, "</w:t>
+      </w:r>
+      <w:proofErr w:type="spellStart"/>
+      <w:r>
+        <w:rPr>
+          <w:lang w:val="fr-CA"/>
+        </w:rPr>
+        <w:t>seed</w:t>
+      </w:r>
+      <w:proofErr w:type="spellEnd"/>
+      <w:r>
+        <w:rPr>
+          <w:lang w:val="fr-CA"/>
+        </w:rPr>
+        <w:t xml:space="preserve">" pour entrer le </w:t>
+      </w:r>
+      <w:proofErr w:type="spellStart"/>
+      <w:r>
+        <w:rPr>
+          <w:lang w:val="fr-CA"/>
+        </w:rPr>
+        <w:t>seed</w:t>
+      </w:r>
+      <w:proofErr w:type="spellEnd"/>
+      <w:r>
+        <w:rPr>
+          <w:lang w:val="fr-CA"/>
+        </w:rPr>
+        <w:t xml:space="preserve"> qui </w:t>
       </w:r>
       <w:r>
         <w:rPr>
@@ -1037,13 +1229,53 @@
         <w:rPr>
           <w:lang w:val="fr-CA"/>
         </w:rPr>
-        <w:t xml:space="preserve"> une map manuellement,</w:t>
-      </w:r>
-      <w:r>
-        <w:rPr>
-          <w:lang w:val="fr-CA"/>
-        </w:rPr>
-        <w:t xml:space="preserve"> "max_trail" pour spécifier le nombre de trailes indiquant les </w:t>
+        <w:t xml:space="preserve"> une </w:t>
+      </w:r>
+      <w:proofErr w:type="spellStart"/>
+      <w:r>
+        <w:rPr>
+          <w:lang w:val="fr-CA"/>
+        </w:rPr>
+        <w:t>map</w:t>
+      </w:r>
+      <w:proofErr w:type="spellEnd"/>
+      <w:r>
+        <w:rPr>
+          <w:lang w:val="fr-CA"/>
+        </w:rPr>
+        <w:t xml:space="preserve"> manuellement,</w:t>
+      </w:r>
+      <w:r>
+        <w:rPr>
+          <w:lang w:val="fr-CA"/>
+        </w:rPr>
+        <w:t xml:space="preserve"> "</w:t>
+      </w:r>
+      <w:proofErr w:type="spellStart"/>
+      <w:r>
+        <w:rPr>
+          <w:lang w:val="fr-CA"/>
+        </w:rPr>
+        <w:t>max_trail</w:t>
+      </w:r>
+      <w:proofErr w:type="spellEnd"/>
+      <w:r>
+        <w:rPr>
+          <w:lang w:val="fr-CA"/>
+        </w:rPr>
+        <w:t xml:space="preserve">" pour spécifier le nombre de </w:t>
+      </w:r>
+      <w:r>
+        <w:rPr>
+          <w:lang w:val="fr-CA"/>
+        </w:rPr>
+        <w:t>traies</w:t>
+      </w:r>
+      <w:r>
+        <w:rPr>
+          <w:lang w:val="fr-CA"/>
+        </w:rPr>
+        <w:t xml:space="preserve"> indiquant les </w:t>
       </w:r>
       <w:r>
         <w:rPr>
@@ -1055,12 +1287,66 @@
         <w:rPr>
           <w:lang w:val="fr-CA"/>
         </w:rPr>
-        <w:t xml:space="preserve"> passés des joueurs, "window_size" pour spécifier la taille de la fenêtre. Vous pouvez vous référer à la fonction ParseArgs dans le fichier Game.cpp pour l'utilisation des paramètres.</w:t>
-      </w:r>
-    </w:p>
-    <w:p>
-      <w:pPr>
-        <w:pStyle w:val="Heading1"/>
+        <w:t xml:space="preserve"> passés des joueurs, "</w:t>
+      </w:r>
+      <w:proofErr w:type="spellStart"/>
+      <w:r>
+        <w:rPr>
+          <w:lang w:val="fr-CA"/>
+        </w:rPr>
+        <w:t>window_size</w:t>
+      </w:r>
+      <w:proofErr w:type="spellEnd"/>
+      <w:r>
+        <w:rPr>
+          <w:lang w:val="fr-CA"/>
+        </w:rPr>
+        <w:t>" pour spécifier la taille de la fenêtre</w:t>
+      </w:r>
+      <w:r>
+        <w:rPr>
+          <w:lang w:val="fr-CA"/>
+        </w:rPr>
+        <w:t xml:space="preserve"> (devrais être au moins size * 32 pour chaque dimension de size) et "input" pour utiliser les inputs manuels pour les deux joueurs au lieu du AI (QWEASDZXC pour le joueur 1, et le </w:t>
+      </w:r>
+      <w:proofErr w:type="spellStart"/>
+      <w:r>
+        <w:rPr>
+          <w:lang w:val="fr-CA"/>
+        </w:rPr>
+        <w:t>numpad</w:t>
+      </w:r>
+      <w:proofErr w:type="spellEnd"/>
+      <w:r>
+        <w:rPr>
+          <w:lang w:val="fr-CA"/>
+        </w:rPr>
+        <w:t xml:space="preserve"> pour le joueur 2).</w:t>
+      </w:r>
+      <w:r>
+        <w:rPr>
+          <w:lang w:val="fr-CA"/>
+        </w:rPr>
+        <w:t xml:space="preserve"> Vous pouvez vous référer à la fonction </w:t>
+      </w:r>
+      <w:proofErr w:type="spellStart"/>
+      <w:r>
+        <w:rPr>
+          <w:lang w:val="fr-CA"/>
+        </w:rPr>
+        <w:t>ParseArgs</w:t>
+      </w:r>
+      <w:proofErr w:type="spellEnd"/>
+      <w:r>
+        <w:rPr>
+          <w:lang w:val="fr-CA"/>
+        </w:rPr>
+        <w:t xml:space="preserve"> dans le fichier Game.cpp pour l'utilisation des paramètres.</w:t>
+      </w:r>
+    </w:p>
+    <w:p>
+      <w:pPr>
+        <w:pStyle w:val="Titre1"/>
         <w:spacing w:line="360" w:lineRule="auto"/>
         <w:contextualSpacing/>
         <w:rPr>
@@ -1189,7 +1475,6 @@
         <w:rPr>
           <w:lang w:val="fr-CA"/>
         </w:rPr>
-        <w:lastRenderedPageBreak/>
         <w:tab/>
         <w:t xml:space="preserve">Nous avons rencontré plusieurs difficultés lors de l'implémentation de notre agent intelligent. La première était que nous avions très peu de temps, car nous avions tous une fin de session très occupée avec la remise du projet 3 et </w:t>
       </w:r>
@@ -1227,7 +1512,21 @@
         <w:rPr>
           <w:lang w:val="fr-CA"/>
         </w:rPr>
-        <w:t xml:space="preserve"> un algorithme de pathfinding A* et encapsulé les actions comme étant une tuile clé visée par l'IA. Cela nous a demandé beaucoup d'efforts </w:t>
+        <w:t xml:space="preserve"> un algorithme de </w:t>
+      </w:r>
+      <w:proofErr w:type="spellStart"/>
+      <w:r>
+        <w:rPr>
+          <w:lang w:val="fr-CA"/>
+        </w:rPr>
+        <w:t>pathfinding</w:t>
+      </w:r>
+      <w:proofErr w:type="spellEnd"/>
+      <w:r>
+        <w:rPr>
+          <w:lang w:val="fr-CA"/>
+        </w:rPr>
+        <w:t xml:space="preserve"> A* et encapsulé les actions comme étant une tuile clé visée par l'IA. Cela nous a demandé beaucoup d'efforts </w:t>
       </w:r>
       <w:r>
         <w:rPr>
@@ -1315,7 +1614,7 @@
 
 <file path=word/endnotes.xml><?xml version="1.0" encoding="utf-8"?>
 <w:endnotes xmlns:ve="http://schemas.openxmlformats.org/markup-compatibility/2006" xmlns:o="urn:schemas-microsoft-com:office:office" xmlns:r="http://schemas.openxmlformats.org/officeDocument/2006/relationships" xmlns:m="http://schemas.openxmlformats.org/officeDocument/2006/math" xmlns:v="urn:schemas-microsoft-com:vml" xmlns:wp="http://schemas.openxmlformats.org/drawingml/2006/wordprocessingDrawing" xmlns:w10="urn:schemas-microsoft-com:office:word" xmlns:w="http://schemas.openxmlformats.org/wordprocessingml/2006/main" xmlns:wne="http://schemas.microsoft.com/office/word/2006/wordml">
-  <w:endnote w:type="separator" w:id="0">
+  <w:endnote w:type="separator" w:id="-1">
     <w:p>
       <w:pPr>
         <w:spacing w:after="0" w:line="240" w:lineRule="auto"/>
@@ -1325,7 +1624,7 @@
       </w:r>
     </w:p>
   </w:endnote>
-  <w:endnote w:type="continuationSeparator" w:id="1">
+  <w:endnote w:type="continuationSeparator" w:id="0">
     <w:p>
       <w:pPr>
         <w:spacing w:after="0" w:line="240" w:lineRule="auto"/>
@@ -1342,7 +1641,7 @@
 <w:ftr xmlns:ve="http://schemas.openxmlformats.org/markup-compatibility/2006" xmlns:o="urn:schemas-microsoft-com:office:office" xmlns:r="http://schemas.openxmlformats.org/officeDocument/2006/relationships" xmlns:m="http://schemas.openxmlformats.org/officeDocument/2006/math" xmlns:v="urn:schemas-microsoft-com:vml" xmlns:wp="http://schemas.openxmlformats.org/drawingml/2006/wordprocessingDrawing" xmlns:w10="urn:schemas-microsoft-com:office:word" xmlns:w="http://schemas.openxmlformats.org/wordprocessingml/2006/main" xmlns:wne="http://schemas.microsoft.com/office/word/2006/wordml">
   <w:p>
     <w:pPr>
-      <w:pStyle w:val="Footer"/>
+      <w:pStyle w:val="Pieddepage"/>
     </w:pPr>
   </w:p>
 </w:ftr>
@@ -1352,7 +1651,7 @@
 <w:ftr xmlns:ve="http://schemas.openxmlformats.org/markup-compatibility/2006" xmlns:o="urn:schemas-microsoft-com:office:office" xmlns:r="http://schemas.openxmlformats.org/officeDocument/2006/relationships" xmlns:m="http://schemas.openxmlformats.org/officeDocument/2006/math" xmlns:v="urn:schemas-microsoft-com:vml" xmlns:wp="http://schemas.openxmlformats.org/drawingml/2006/wordprocessingDrawing" xmlns:w10="urn:schemas-microsoft-com:office:word" xmlns:w="http://schemas.openxmlformats.org/wordprocessingml/2006/main" xmlns:wne="http://schemas.microsoft.com/office/word/2006/wordml">
   <w:p>
     <w:pPr>
-      <w:pStyle w:val="Footer"/>
+      <w:pStyle w:val="Pieddepage"/>
     </w:pPr>
   </w:p>
 </w:ftr>
@@ -1362,7 +1661,7 @@
 <w:ftr xmlns:ve="http://schemas.openxmlformats.org/markup-compatibility/2006" xmlns:o="urn:schemas-microsoft-com:office:office" xmlns:r="http://schemas.openxmlformats.org/officeDocument/2006/relationships" xmlns:m="http://schemas.openxmlformats.org/officeDocument/2006/math" xmlns:v="urn:schemas-microsoft-com:vml" xmlns:wp="http://schemas.openxmlformats.org/drawingml/2006/wordprocessingDrawing" xmlns:w10="urn:schemas-microsoft-com:office:word" xmlns:w="http://schemas.openxmlformats.org/wordprocessingml/2006/main" xmlns:wne="http://schemas.microsoft.com/office/word/2006/wordml">
   <w:p>
     <w:pPr>
-      <w:pStyle w:val="Footer"/>
+      <w:pStyle w:val="Pieddepage"/>
     </w:pPr>
   </w:p>
 </w:ftr>
@@ -1370,7 +1669,7 @@
 
 <file path=word/footnotes.xml><?xml version="1.0" encoding="utf-8"?>
 <w:footnotes xmlns:ve="http://schemas.openxmlformats.org/markup-compatibility/2006" xmlns:o="urn:schemas-microsoft-com:office:office" xmlns:r="http://schemas.openxmlformats.org/officeDocument/2006/relationships" xmlns:m="http://schemas.openxmlformats.org/officeDocument/2006/math" xmlns:v="urn:schemas-microsoft-com:vml" xmlns:wp="http://schemas.openxmlformats.org/drawingml/2006/wordprocessingDrawing" xmlns:w10="urn:schemas-microsoft-com:office:word" xmlns:w="http://schemas.openxmlformats.org/wordprocessingml/2006/main" xmlns:wne="http://schemas.microsoft.com/office/word/2006/wordml">
-  <w:footnote w:type="separator" w:id="0">
+  <w:footnote w:type="separator" w:id="-1">
     <w:p>
       <w:pPr>
         <w:spacing w:after="0" w:line="240" w:lineRule="auto"/>
@@ -1380,7 +1679,7 @@
       </w:r>
     </w:p>
   </w:footnote>
-  <w:footnote w:type="continuationSeparator" w:id="1">
+  <w:footnote w:type="continuationSeparator" w:id="0">
     <w:p>
       <w:pPr>
         <w:spacing w:after="0" w:line="240" w:lineRule="auto"/>
@@ -1397,7 +1696,7 @@
 <w:hdr xmlns:ve="http://schemas.openxmlformats.org/markup-compatibility/2006" xmlns:o="urn:schemas-microsoft-com:office:office" xmlns:r="http://schemas.openxmlformats.org/officeDocument/2006/relationships" xmlns:m="http://schemas.openxmlformats.org/officeDocument/2006/math" xmlns:v="urn:schemas-microsoft-com:vml" xmlns:wp="http://schemas.openxmlformats.org/drawingml/2006/wordprocessingDrawing" xmlns:w10="urn:schemas-microsoft-com:office:word" xmlns:w="http://schemas.openxmlformats.org/wordprocessingml/2006/main" xmlns:wne="http://schemas.microsoft.com/office/word/2006/wordml">
   <w:p>
     <w:pPr>
-      <w:pStyle w:val="Header"/>
+      <w:pStyle w:val="En-tte"/>
     </w:pPr>
   </w:p>
 </w:hdr>
@@ -1407,7 +1706,7 @@
 <w:hdr xmlns:ve="http://schemas.openxmlformats.org/markup-compatibility/2006" xmlns:o="urn:schemas-microsoft-com:office:office" xmlns:r="http://schemas.openxmlformats.org/officeDocument/2006/relationships" xmlns:m="http://schemas.openxmlformats.org/officeDocument/2006/math" xmlns:v="urn:schemas-microsoft-com:vml" xmlns:wp="http://schemas.openxmlformats.org/drawingml/2006/wordprocessingDrawing" xmlns:w10="urn:schemas-microsoft-com:office:word" xmlns:w="http://schemas.openxmlformats.org/wordprocessingml/2006/main" xmlns:wne="http://schemas.microsoft.com/office/word/2006/wordml">
   <w:p>
     <w:pPr>
-      <w:pStyle w:val="Header"/>
+      <w:pStyle w:val="En-tte"/>
     </w:pPr>
   </w:p>
 </w:hdr>
@@ -1417,7 +1716,7 @@
 <w:hdr xmlns:ve="http://schemas.openxmlformats.org/markup-compatibility/2006" xmlns:o="urn:schemas-microsoft-com:office:office" xmlns:r="http://schemas.openxmlformats.org/officeDocument/2006/relationships" xmlns:m="http://schemas.openxmlformats.org/officeDocument/2006/math" xmlns:v="urn:schemas-microsoft-com:vml" xmlns:wp="http://schemas.openxmlformats.org/drawingml/2006/wordprocessingDrawing" xmlns:w10="urn:schemas-microsoft-com:office:word" xmlns:w="http://schemas.openxmlformats.org/wordprocessingml/2006/main" xmlns:wne="http://schemas.microsoft.com/office/word/2006/wordml">
   <w:p>
     <w:pPr>
-      <w:pStyle w:val="Header"/>
+      <w:pStyle w:val="En-tte"/>
     </w:pPr>
   </w:p>
 </w:hdr>
@@ -1584,11 +1883,11 @@
     <w:qFormat/>
     <w:rsid w:val="007622B6"/>
   </w:style>
-  <w:style w:type="paragraph" w:styleId="Heading1">
+  <w:style w:type="paragraph" w:styleId="Titre1">
     <w:name w:val="heading 1"/>
     <w:basedOn w:val="Normal"/>
     <w:next w:val="Normal"/>
-    <w:link w:val="Heading1Char"/>
+    <w:link w:val="Titre1Car"/>
     <w:uiPriority w:val="9"/>
     <w:qFormat/>
     <w:rsid w:val="00F41563"/>
@@ -1607,13 +1906,13 @@
       <w:szCs w:val="28"/>
     </w:rPr>
   </w:style>
-  <w:style w:type="character" w:default="1" w:styleId="DefaultParagraphFont">
+  <w:style w:type="character" w:default="1" w:styleId="Policepardfaut">
     <w:name w:val="Default Paragraph Font"/>
     <w:uiPriority w:val="1"/>
     <w:semiHidden/>
     <w:unhideWhenUsed/>
   </w:style>
-  <w:style w:type="table" w:default="1" w:styleId="TableNormal">
+  <w:style w:type="table" w:default="1" w:styleId="TableauNormal">
     <w:name w:val="Normal Table"/>
     <w:uiPriority w:val="99"/>
     <w:semiHidden/>
@@ -1629,16 +1928,16 @@
       </w:tblCellMar>
     </w:tblPr>
   </w:style>
-  <w:style w:type="numbering" w:default="1" w:styleId="NoList">
+  <w:style w:type="numbering" w:default="1" w:styleId="Aucuneliste">
     <w:name w:val="No List"/>
     <w:uiPriority w:val="99"/>
     <w:semiHidden/>
     <w:unhideWhenUsed/>
   </w:style>
-  <w:style w:type="character" w:customStyle="1" w:styleId="Heading1Char">
-    <w:name w:val="Heading 1 Char"/>
-    <w:basedOn w:val="DefaultParagraphFont"/>
-    <w:link w:val="Heading1"/>
+  <w:style w:type="character" w:customStyle="1" w:styleId="Titre1Car">
+    <w:name w:val="Titre 1 Car"/>
+    <w:basedOn w:val="Policepardfaut"/>
+    <w:link w:val="Titre1"/>
     <w:uiPriority w:val="9"/>
     <w:rsid w:val="00F41563"/>
     <w:rPr>
@@ -1650,10 +1949,10 @@
       <w:szCs w:val="28"/>
     </w:rPr>
   </w:style>
-  <w:style w:type="paragraph" w:styleId="Header">
+  <w:style w:type="paragraph" w:styleId="En-tte">
     <w:name w:val="header"/>
     <w:basedOn w:val="Normal"/>
-    <w:link w:val="HeaderChar"/>
+    <w:link w:val="En-tteCar"/>
     <w:uiPriority w:val="99"/>
     <w:semiHidden/>
     <w:unhideWhenUsed/>
@@ -1666,18 +1965,18 @@
       <w:spacing w:after="0" w:line="240" w:lineRule="auto"/>
     </w:pPr>
   </w:style>
-  <w:style w:type="character" w:customStyle="1" w:styleId="HeaderChar">
-    <w:name w:val="Header Char"/>
-    <w:basedOn w:val="DefaultParagraphFont"/>
-    <w:link w:val="Header"/>
+  <w:style w:type="character" w:customStyle="1" w:styleId="En-tteCar">
+    <w:name w:val="En-tête Car"/>
+    <w:basedOn w:val="Policepardfaut"/>
+    <w:link w:val="En-tte"/>
     <w:uiPriority w:val="99"/>
     <w:semiHidden/>
     <w:rsid w:val="000D2AC4"/>
   </w:style>
-  <w:style w:type="paragraph" w:styleId="Footer">
+  <w:style w:type="paragraph" w:styleId="Pieddepage">
     <w:name w:val="footer"/>
     <w:basedOn w:val="Normal"/>
-    <w:link w:val="FooterChar"/>
+    <w:link w:val="PieddepageCar"/>
     <w:uiPriority w:val="99"/>
     <w:semiHidden/>
     <w:unhideWhenUsed/>
@@ -1690,18 +1989,18 @@
       <w:spacing w:after="0" w:line="240" w:lineRule="auto"/>
     </w:pPr>
   </w:style>
-  <w:style w:type="character" w:customStyle="1" w:styleId="FooterChar">
-    <w:name w:val="Footer Char"/>
-    <w:basedOn w:val="DefaultParagraphFont"/>
-    <w:link w:val="Footer"/>
+  <w:style w:type="character" w:customStyle="1" w:styleId="PieddepageCar">
+    <w:name w:val="Pied de page Car"/>
+    <w:basedOn w:val="Policepardfaut"/>
+    <w:link w:val="Pieddepage"/>
     <w:uiPriority w:val="99"/>
     <w:semiHidden/>
     <w:rsid w:val="000D2AC4"/>
   </w:style>
-  <w:style w:type="paragraph" w:styleId="BalloonText">
+  <w:style w:type="paragraph" w:styleId="Textedebulles">
     <w:name w:val="Balloon Text"/>
     <w:basedOn w:val="Normal"/>
-    <w:link w:val="BalloonTextChar"/>
+    <w:link w:val="TextedebullesCar"/>
     <w:uiPriority w:val="99"/>
     <w:semiHidden/>
     <w:unhideWhenUsed/>
@@ -1715,10 +2014,10 @@
       <w:szCs w:val="16"/>
     </w:rPr>
   </w:style>
-  <w:style w:type="character" w:customStyle="1" w:styleId="BalloonTextChar">
-    <w:name w:val="Balloon Text Char"/>
-    <w:basedOn w:val="DefaultParagraphFont"/>
-    <w:link w:val="BalloonText"/>
+  <w:style w:type="character" w:customStyle="1" w:styleId="TextedebullesCar">
+    <w:name w:val="Texte de bulles Car"/>
+    <w:basedOn w:val="Policepardfaut"/>
+    <w:link w:val="Textedebulles"/>
     <w:uiPriority w:val="99"/>
     <w:semiHidden/>
     <w:rsid w:val="003874A8"/>

</xml_diff>